<commit_message>
Division of matrix and tests for it was added, edit report
</commit_message>
<xml_diff>
--- a/_Reports/Matrix_Report.docx
+++ b/_Reports/Matrix_Report.docx
@@ -1771,6 +1771,20 @@
         <w:ind w:hanging="357"/>
       </w:pPr>
       <w:r>
+        <w:t>деления двух матриц,</w:t>
+      </w:r>
+    </w:p>
+    <w:p>
+      <w:pPr>
+        <w:pStyle w:val="af7"/>
+        <w:numPr>
+          <w:ilvl w:val="0"/>
+          <w:numId w:val="28"/>
+        </w:numPr>
+        <w:spacing w:before="0" w:line="360" w:lineRule="auto"/>
+        <w:ind w:hanging="357"/>
+      </w:pPr>
+      <w:r>
         <w:t>проверка на равенство и неравенство,</w:t>
       </w:r>
     </w:p>
@@ -2230,7 +2244,16 @@
         <w:t xml:space="preserve"> </w:t>
       </w:r>
       <w:r>
-        <w:t>сложения, вычитания и умножения между ними.</w:t>
+        <w:t xml:space="preserve">сложения, вычитания, </w:t>
+      </w:r>
+      <w:r>
+        <w:t xml:space="preserve">умножения </w:t>
+      </w:r>
+      <w:r>
+        <w:t xml:space="preserve">и деления </w:t>
+      </w:r>
+      <w:r>
+        <w:t>между ними.</w:t>
       </w:r>
     </w:p>
     <w:p>
@@ -3331,7 +3354,7 @@
           <w:sz w:val="24"/>
           <w:szCs w:val="24"/>
         </w:rPr>
-        <w:t>(18</w:t>
+        <w:t>(21 тест</w:t>
       </w:r>
       <w:r>
         <w:rPr>
@@ -3340,7 +3363,7 @@
           <w:sz w:val="24"/>
           <w:szCs w:val="24"/>
         </w:rPr>
-        <w:t xml:space="preserve"> тестов)</w:t>
+        <w:t>)</w:t>
       </w:r>
       <w:r>
         <w:t xml:space="preserve"> с помощью использования </w:t>
@@ -4726,16 +4749,7 @@
           <w:b/>
           <w:color w:val="000000" w:themeColor="text1"/>
         </w:rPr>
-        <w:t xml:space="preserve">Методы для работы с </w:t>
-      </w:r>
-      <w:bookmarkStart w:id="6" w:name="_GoBack"/>
-      <w:bookmarkEnd w:id="6"/>
-      <w:r>
-        <w:rPr>
-          <w:b/>
-          <w:color w:val="000000" w:themeColor="text1"/>
-        </w:rPr>
-        <w:t xml:space="preserve">классом </w:t>
+        <w:t xml:space="preserve">Методы для работы с классом </w:t>
       </w:r>
       <w:proofErr w:type="spellStart"/>
       <w:r>
@@ -6926,7 +6940,21 @@
           <w:i/>
           <w:lang w:val="en-US"/>
         </w:rPr>
-        <w:t>&gt; &amp;MT)</w:t>
+        <w:t>&gt; &amp;</w:t>
+      </w:r>
+      <w:r>
+        <w:rPr>
+          <w:i/>
+          <w:lang w:val="en-US"/>
+        </w:rPr>
+        <w:t>MT</w:t>
+      </w:r>
+      <w:r>
+        <w:rPr>
+          <w:i/>
+          <w:lang w:val="en-US"/>
+        </w:rPr>
+        <w:t>)</w:t>
       </w:r>
       <w:r>
         <w:rPr>
@@ -7117,7 +7145,19 @@
         <w:rPr>
           <w:lang w:val="en-US"/>
         </w:rPr>
-        <w:t xml:space="preserve">&gt; &amp;MT) – </w:t>
+        <w:t>&gt; &amp;</w:t>
+      </w:r>
+      <w:r>
+        <w:rPr>
+          <w:lang w:val="en-US"/>
+        </w:rPr>
+        <w:t>MT</w:t>
+      </w:r>
+      <w:r>
+        <w:rPr>
+          <w:lang w:val="en-US"/>
+        </w:rPr>
+        <w:t xml:space="preserve">) – </w:t>
       </w:r>
       <w:r>
         <w:rPr>
@@ -7552,9 +7592,6 @@
       <w:pPr>
         <w:spacing w:before="0" w:line="360" w:lineRule="auto"/>
         <w:ind w:firstLine="709"/>
-        <w:rPr>
-          <w:lang w:val="en-US"/>
-        </w:rPr>
       </w:pPr>
       <w:r>
         <w:rPr>
@@ -7918,7 +7955,21 @@
           <w:i/>
           <w:lang w:val="en-US"/>
         </w:rPr>
-        <w:t xml:space="preserve"> &amp;MT)</w:t>
+        <w:t xml:space="preserve"> &amp;</w:t>
+      </w:r>
+      <w:r>
+        <w:rPr>
+          <w:i/>
+          <w:lang w:val="en-US"/>
+        </w:rPr>
+        <w:t>MT</w:t>
+      </w:r>
+      <w:r>
+        <w:rPr>
+          <w:i/>
+          <w:lang w:val="en-US"/>
+        </w:rPr>
+        <w:t>)</w:t>
       </w:r>
       <w:r>
         <w:rPr>
@@ -8022,7 +8073,23 @@
           <w:i/>
           <w:lang w:val="en-US"/>
         </w:rPr>
-        <w:t xml:space="preserve"> &amp;MT)</w:t>
+        <w:t xml:space="preserve"> &amp;</w:t>
+      </w:r>
+      <w:bookmarkStart w:id="6" w:name="_GoBack"/>
+      <w:r>
+        <w:rPr>
+          <w:i/>
+          <w:lang w:val="en-US"/>
+        </w:rPr>
+        <w:t>MT</w:t>
+      </w:r>
+      <w:bookmarkEnd w:id="6"/>
+      <w:r>
+        <w:rPr>
+          <w:i/>
+          <w:lang w:val="en-US"/>
+        </w:rPr>
+        <w:t>)</w:t>
       </w:r>
       <w:r>
         <w:rPr>
@@ -8123,7 +8190,21 @@
           <w:i/>
           <w:lang w:val="en-US"/>
         </w:rPr>
-        <w:t xml:space="preserve"> &amp;MT)</w:t>
+        <w:t xml:space="preserve"> &amp;</w:t>
+      </w:r>
+      <w:r>
+        <w:rPr>
+          <w:i/>
+          <w:lang w:val="en-US"/>
+        </w:rPr>
+        <w:t>MT</w:t>
+      </w:r>
+      <w:r>
+        <w:rPr>
+          <w:i/>
+          <w:lang w:val="en-US"/>
+        </w:rPr>
+        <w:t>)</w:t>
       </w:r>
       <w:r>
         <w:rPr>
@@ -8142,6 +8223,122 @@
       </w:r>
       <w:r>
         <w:t>умножения</w:t>
+      </w:r>
+      <w:r>
+        <w:rPr>
+          <w:lang w:val="en-US"/>
+        </w:rPr>
+        <w:t>.</w:t>
+      </w:r>
+    </w:p>
+    <w:p>
+      <w:pPr>
+        <w:spacing w:before="0" w:line="360" w:lineRule="auto"/>
+        <w:ind w:firstLine="709"/>
+        <w:rPr>
+          <w:lang w:val="en-US"/>
+        </w:rPr>
+      </w:pPr>
+      <w:proofErr w:type="spellStart"/>
+      <w:r>
+        <w:rPr>
+          <w:i/>
+          <w:lang w:val="en-US"/>
+        </w:rPr>
+        <w:t>TMatrix</w:t>
+      </w:r>
+      <w:proofErr w:type="spellEnd"/>
+      <w:r>
+        <w:rPr>
+          <w:i/>
+          <w:lang w:val="en-US"/>
+        </w:rPr>
+        <w:t xml:space="preserve"> </w:t>
+      </w:r>
+      <w:r>
+        <w:rPr>
+          <w:i/>
+          <w:lang w:val="en-US"/>
+        </w:rPr>
+        <w:t>opera</w:t>
+      </w:r>
+      <w:r>
+        <w:rPr>
+          <w:i/>
+          <w:lang w:val="en-US"/>
+        </w:rPr>
+        <w:t>tor/</w:t>
+      </w:r>
+      <w:r>
+        <w:rPr>
+          <w:i/>
+          <w:lang w:val="en-US"/>
+        </w:rPr>
+        <w:t xml:space="preserve"> (</w:t>
+      </w:r>
+      <w:proofErr w:type="spellStart"/>
+      <w:r>
+        <w:rPr>
+          <w:i/>
+          <w:lang w:val="en-US"/>
+        </w:rPr>
+        <w:t>const</w:t>
+      </w:r>
+      <w:proofErr w:type="spellEnd"/>
+      <w:r>
+        <w:rPr>
+          <w:i/>
+          <w:lang w:val="en-US"/>
+        </w:rPr>
+        <w:t xml:space="preserve"> </w:t>
+      </w:r>
+      <w:proofErr w:type="spellStart"/>
+      <w:r>
+        <w:rPr>
+          <w:i/>
+          <w:lang w:val="en-US"/>
+        </w:rPr>
+        <w:t>TMatrix</w:t>
+      </w:r>
+      <w:proofErr w:type="spellEnd"/>
+      <w:r>
+        <w:rPr>
+          <w:i/>
+          <w:lang w:val="en-US"/>
+        </w:rPr>
+        <w:t xml:space="preserve"> &amp;</w:t>
+      </w:r>
+      <w:r>
+        <w:rPr>
+          <w:i/>
+          <w:lang w:val="en-US"/>
+        </w:rPr>
+        <w:t>MT</w:t>
+      </w:r>
+      <w:r>
+        <w:rPr>
+          <w:i/>
+          <w:lang w:val="en-US"/>
+        </w:rPr>
+        <w:t>)</w:t>
+      </w:r>
+      <w:r>
+        <w:rPr>
+          <w:lang w:val="en-US"/>
+        </w:rPr>
+        <w:t xml:space="preserve"> – </w:t>
+      </w:r>
+      <w:r>
+        <w:t>оператор</w:t>
+      </w:r>
+      <w:r>
+        <w:rPr>
+          <w:lang w:val="en-US"/>
+        </w:rPr>
+        <w:t xml:space="preserve"> </w:t>
+      </w:r>
+      <w:r>
+        <w:t>деления</w:t>
       </w:r>
       <w:r>
         <w:rPr>
@@ -8281,11 +8478,11 @@
         <w:t xml:space="preserve">. </w:t>
       </w:r>
       <w:r>
-        <w:t xml:space="preserve">Кроме этого действия для создания матрицы конструктор принимает ее размерность. Полученное значение проверяется на не отрицательность и чрезмерно большую величину. В случае, если размерность выходит за </w:t>
+        <w:t xml:space="preserve">Кроме этого действия для создания матрицы конструктор принимает ее размерность. Полученное значение проверяется на не </w:t>
       </w:r>
       <w:r>
         <w:lastRenderedPageBreak/>
-        <w:t xml:space="preserve">допустимые границы, то возбуждается исключение. Если все хорошо, то в цикле </w:t>
+        <w:t xml:space="preserve">отрицательность и чрезмерно большую величину. В случае, если размерность выходит за допустимые границы, то возбуждается исключение. Если все хорошо, то в цикле </w:t>
       </w:r>
       <w:r>
         <w:t>заполняем каждую из ячеек созданного вектора векторов. Первая ячейка – вектор с размерностью матрицы. Затем в каждой ячейке создаем вектор с размерностью на единицу меньше, чем у предыдущего. В итоге получаем треугольную матрицу.</w:t>
@@ -8909,7 +9106,19 @@
         <w:rPr>
           <w:i/>
         </w:rPr>
-        <w:t xml:space="preserve">&lt;T&gt; &gt; &amp;MT) : </w:t>
+        <w:t>&lt;T&gt; &gt; &amp;</w:t>
+      </w:r>
+      <w:r>
+        <w:rPr>
+          <w:i/>
+        </w:rPr>
+        <w:t>MT</w:t>
+      </w:r>
+      <w:r>
+        <w:rPr>
+          <w:i/>
+        </w:rPr>
+        <w:t xml:space="preserve">) : </w:t>
       </w:r>
       <w:proofErr w:type="spellStart"/>
       <w:r>
@@ -8937,7 +9146,19 @@
         <w:rPr>
           <w:i/>
         </w:rPr>
-        <w:t>&lt;T&gt; &gt;(MT)</w:t>
+        <w:t>&lt;T&gt; &gt;(</w:t>
+      </w:r>
+      <w:r>
+        <w:rPr>
+          <w:i/>
+        </w:rPr>
+        <w:t>MT</w:t>
+      </w:r>
+      <w:r>
+        <w:rPr>
+          <w:i/>
+        </w:rPr>
+        <w:t>)</w:t>
       </w:r>
       <w:r>
         <w:t>)</w:t>
@@ -9040,7 +9261,19 @@
         <w:rPr>
           <w:i/>
         </w:rPr>
-        <w:t>==(MT)</w:t>
+        <w:t>==(</w:t>
+      </w:r>
+      <w:r>
+        <w:rPr>
+          <w:i/>
+        </w:rPr>
+        <w:t>MT</w:t>
+      </w:r>
+      <w:r>
+        <w:rPr>
+          <w:i/>
+        </w:rPr>
+        <w:t>)</w:t>
       </w:r>
       <w:r>
         <w:rPr>
@@ -9106,7 +9339,19 @@
         <w:rPr>
           <w:i/>
         </w:rPr>
-        <w:t>=(MT)</w:t>
+        <w:t>=(</w:t>
+      </w:r>
+      <w:r>
+        <w:rPr>
+          <w:i/>
+        </w:rPr>
+        <w:t>MT</w:t>
+      </w:r>
+      <w:r>
+        <w:rPr>
+          <w:i/>
+        </w:rPr>
+        <w:t>)</w:t>
       </w:r>
       <w:r>
         <w:t>).</w:t>
@@ -9122,7 +9367,11 @@
         <w:t>Для перегрузки операторов сложения и вычитания требуется сложить/вычесть соответствующие элементы каждой из матриц.</w:t>
       </w:r>
       <w:r>
-        <w:t xml:space="preserve"> Снова на помощь приходит то, что матрица представлена как </w:t>
+        <w:t xml:space="preserve"> Снова на помощь приходит то, что матрица </w:t>
+      </w:r>
+      <w:r>
+        <w:lastRenderedPageBreak/>
+        <w:t xml:space="preserve">представлена как </w:t>
       </w:r>
       <w:proofErr w:type="spellStart"/>
       <w:r>
@@ -9155,11 +9404,7 @@
         <w:t>&gt;</w:t>
       </w:r>
       <w:r>
-        <w:t xml:space="preserve">. Когда мы будем складывать элементы строки одной </w:t>
-      </w:r>
-      <w:r>
-        <w:lastRenderedPageBreak/>
-        <w:t xml:space="preserve">матрицы с элементами строки другой матрицы – мы будем выполнять сложение соответствующих векторов. И так для каждой строки. Следовательно, при выполнении аналогичных операторов для </w:t>
+        <w:t xml:space="preserve">. Когда мы будем складывать элементы строки одной матрицы с элементами строки другой матрицы – мы будем выполнять сложение соответствующих векторов. И так для каждой строки. Следовательно, при выполнении аналогичных операторов для </w:t>
       </w:r>
       <w:proofErr w:type="spellStart"/>
       <w:r>
@@ -9699,8 +9944,6 @@
         <w:rPr>
           <w:color w:val="auto"/>
           <w:sz w:val="20"/>
-          <w:szCs w:val="22"/>
-          <w:shd w:val="clear" w:color="auto" w:fill="FFFFFF"/>
         </w:rPr>
       </w:pPr>
       <w:r>
@@ -9710,6 +9953,587 @@
         </w:rPr>
         <w:t xml:space="preserve">Рисунок 2 Умножение матриц. </w:t>
       </w:r>
+    </w:p>
+    <w:p>
+      <w:pPr>
+        <w:tabs>
+          <w:tab w:val="left" w:pos="4584"/>
+        </w:tabs>
+        <w:spacing w:before="0" w:line="360" w:lineRule="auto"/>
+        <w:ind w:firstLine="709"/>
+        <w:rPr>
+          <w:b/>
+        </w:rPr>
+      </w:pPr>
+      <w:r>
+        <w:rPr>
+          <w:b/>
+        </w:rPr>
+        <w:t>Перегрузка оператора деления</w:t>
+      </w:r>
+    </w:p>
+    <w:p>
+      <w:pPr>
+        <w:tabs>
+          <w:tab w:val="left" w:pos="4584"/>
+        </w:tabs>
+        <w:spacing w:before="0" w:line="360" w:lineRule="auto"/>
+        <w:ind w:firstLine="709"/>
+        <w:rPr>
+          <w:b/>
+        </w:rPr>
+      </w:pPr>
+      <w:r>
+        <w:rPr>
+          <w:szCs w:val="22"/>
+          <w:highlight w:val="white"/>
+        </w:rPr>
+        <w:t>Результатом деления матриц D</w:t>
+      </w:r>
+      <w:r>
+        <w:rPr>
+          <w:szCs w:val="22"/>
+          <w:highlight w:val="white"/>
+        </w:rPr>
+        <w:t xml:space="preserve"> и </w:t>
+      </w:r>
+      <w:r>
+        <w:rPr>
+          <w:szCs w:val="22"/>
+          <w:highlight w:val="white"/>
+          <w:lang w:val="en-US"/>
+        </w:rPr>
+        <w:t>A</w:t>
+      </w:r>
+      <w:r>
+        <w:rPr>
+          <w:szCs w:val="22"/>
+          <w:highlight w:val="white"/>
+        </w:rPr>
+        <w:t xml:space="preserve"> является такая матрица </w:t>
+      </w:r>
+      <w:r>
+        <w:rPr>
+          <w:szCs w:val="22"/>
+          <w:highlight w:val="white"/>
+          <w:lang w:val="en-US"/>
+        </w:rPr>
+        <w:t>C</w:t>
+      </w:r>
+      <w:r>
+        <w:rPr>
+          <w:szCs w:val="22"/>
+          <w:highlight w:val="white"/>
+        </w:rPr>
+        <w:t xml:space="preserve"> = </w:t>
+      </w:r>
+      <w:r>
+        <w:rPr>
+          <w:szCs w:val="22"/>
+          <w:highlight w:val="white"/>
+          <w:lang w:val="en-US"/>
+        </w:rPr>
+        <w:t>D</w:t>
+      </w:r>
+      <w:r>
+        <w:rPr>
+          <w:szCs w:val="22"/>
+          <w:highlight w:val="white"/>
+        </w:rPr>
+        <w:t>*</w:t>
+      </w:r>
+      <m:oMath>
+        <m:sSup>
+          <m:sSupPr>
+            <m:ctrlPr>
+              <w:rPr>
+                <w:rFonts w:ascii="Cambria Math" w:hAnsi="Cambria Math"/>
+                <w:i/>
+                <w:szCs w:val="22"/>
+                <w:lang w:val="en-US"/>
+              </w:rPr>
+            </m:ctrlPr>
+          </m:sSupPr>
+          <m:e>
+            <m:r>
+              <w:rPr>
+                <w:rFonts w:ascii="Cambria Math" w:hAnsi="Cambria Math"/>
+                <w:szCs w:val="22"/>
+                <w:lang w:val="en-US"/>
+              </w:rPr>
+              <m:t>A</m:t>
+            </m:r>
+          </m:e>
+          <m:sup>
+            <m:r>
+              <w:rPr>
+                <w:rFonts w:ascii="Cambria Math" w:hAnsi="Cambria Math"/>
+                <w:szCs w:val="22"/>
+              </w:rPr>
+              <m:t>-1</m:t>
+            </m:r>
+          </m:sup>
+        </m:sSup>
+      </m:oMath>
+      <w:r>
+        <w:rPr>
+          <w:szCs w:val="22"/>
+          <w:highlight w:val="white"/>
+        </w:rPr>
+        <w:t xml:space="preserve">, </w:t>
+      </w:r>
+      <w:r>
+        <w:rPr>
+          <w:szCs w:val="22"/>
+          <w:highlight w:val="white"/>
+        </w:rPr>
+        <w:t xml:space="preserve">где </w:t>
+      </w:r>
+      <m:oMath>
+        <m:sSup>
+          <m:sSupPr>
+            <m:ctrlPr>
+              <w:rPr>
+                <w:rFonts w:ascii="Cambria Math" w:hAnsi="Cambria Math"/>
+                <w:i/>
+                <w:szCs w:val="22"/>
+                <w:lang w:val="en-US"/>
+              </w:rPr>
+            </m:ctrlPr>
+          </m:sSupPr>
+          <m:e>
+            <m:r>
+              <w:rPr>
+                <w:rFonts w:ascii="Cambria Math" w:hAnsi="Cambria Math"/>
+                <w:szCs w:val="22"/>
+                <w:lang w:val="en-US"/>
+              </w:rPr>
+              <m:t>A</m:t>
+            </m:r>
+          </m:e>
+          <m:sup>
+            <m:r>
+              <w:rPr>
+                <w:rFonts w:ascii="Cambria Math" w:hAnsi="Cambria Math"/>
+                <w:szCs w:val="22"/>
+              </w:rPr>
+              <m:t>-1</m:t>
+            </m:r>
+          </m:sup>
+        </m:sSup>
+      </m:oMath>
+      <w:r>
+        <w:rPr>
+          <w:szCs w:val="22"/>
+        </w:rPr>
+        <w:t xml:space="preserve">- обратная матрица к матрице </w:t>
+      </w:r>
+      <w:r>
+        <w:rPr>
+          <w:szCs w:val="22"/>
+          <w:lang w:val="en-US"/>
+        </w:rPr>
+        <w:t>A</w:t>
+      </w:r>
+      <w:r>
+        <w:rPr>
+          <w:szCs w:val="22"/>
+        </w:rPr>
+        <w:t>.</w:t>
+      </w:r>
+      <w:r>
+        <w:rPr>
+          <w:szCs w:val="22"/>
+        </w:rPr>
+        <w:t xml:space="preserve"> </w:t>
+      </w:r>
+      <w:r>
+        <w:rPr>
+          <w:szCs w:val="22"/>
+        </w:rPr>
+        <w:t>Обратная матрица может быть найдена методом Гаусса</w:t>
+      </w:r>
+      <w:r>
+        <w:rPr>
+          <w:szCs w:val="22"/>
+        </w:rPr>
+        <w:t>:</w:t>
+      </w:r>
+      <w:r>
+        <w:rPr>
+          <w:szCs w:val="22"/>
+        </w:rPr>
+        <w:t xml:space="preserve"> Записываем расширенную </w:t>
+      </w:r>
+      <w:proofErr w:type="gramStart"/>
+      <w:r>
+        <w:rPr>
+          <w:szCs w:val="22"/>
+        </w:rPr>
+        <w:t xml:space="preserve">матрицу </w:t>
+      </w:r>
+      <m:oMath>
+        <m:r>
+          <w:rPr>
+            <w:rFonts w:ascii="Cambria Math" w:hAnsi="Cambria Math"/>
+            <w:szCs w:val="22"/>
+          </w:rPr>
+          <m:t>(</m:t>
+        </m:r>
+        <m:r>
+          <w:rPr>
+            <w:rFonts w:ascii="Cambria Math" w:hAnsi="Cambria Math"/>
+            <w:szCs w:val="22"/>
+            <w:lang w:val="en-US"/>
+          </w:rPr>
+          <m:t>A</m:t>
+        </m:r>
+        <m:r>
+          <w:rPr>
+            <w:rFonts w:ascii="Cambria Math" w:hAnsi="Cambria Math"/>
+            <w:szCs w:val="22"/>
+          </w:rPr>
+          <m:t>|</m:t>
+        </m:r>
+        <m:r>
+          <w:rPr>
+            <w:rFonts w:ascii="Cambria Math" w:hAnsi="Cambria Math"/>
+            <w:szCs w:val="22"/>
+            <w:lang w:val="en-US"/>
+          </w:rPr>
+          <m:t>E</m:t>
+        </m:r>
+        <m:r>
+          <w:rPr>
+            <w:rFonts w:ascii="Cambria Math" w:hAnsi="Cambria Math"/>
+            <w:szCs w:val="22"/>
+          </w:rPr>
+          <m:t>)</m:t>
+        </m:r>
+      </m:oMath>
+      <w:r>
+        <w:rPr>
+          <w:szCs w:val="22"/>
+        </w:rPr>
+        <w:t>:</w:t>
+      </w:r>
+      <w:proofErr w:type="gramEnd"/>
+    </w:p>
+    <w:p>
+      <w:pPr>
+        <w:keepNext/>
+        <w:spacing w:line="360" w:lineRule="auto"/>
+        <w:ind w:firstLine="360"/>
+      </w:pPr>
+      <w:r>
+        <w:rPr>
+          <w:noProof/>
+        </w:rPr>
+        <w:drawing>
+          <wp:inline distT="0" distB="0" distL="0" distR="0" wp14:anchorId="39A1EE46" wp14:editId="143EC900">
+            <wp:extent cx="3939540" cy="1807554"/>
+            <wp:effectExtent l="0" t="0" r="3810" b="2540"/>
+            <wp:docPr id="9" name="Рисунок 9"/>
+            <wp:cNvGraphicFramePr>
+              <a:graphicFrameLocks xmlns:a="http://schemas.openxmlformats.org/drawingml/2006/main" noChangeAspect="1"/>
+            </wp:cNvGraphicFramePr>
+            <a:graphic xmlns:a="http://schemas.openxmlformats.org/drawingml/2006/main">
+              <a:graphicData uri="http://schemas.openxmlformats.org/drawingml/2006/picture">
+                <pic:pic xmlns:pic="http://schemas.openxmlformats.org/drawingml/2006/picture">
+                  <pic:nvPicPr>
+                    <pic:cNvPr id="1" name=""/>
+                    <pic:cNvPicPr/>
+                  </pic:nvPicPr>
+                  <pic:blipFill rotWithShape="1">
+                    <a:blip r:embed="rId17"/>
+                    <a:srcRect l="28969" t="29267" r="43773" b="48498"/>
+                    <a:stretch/>
+                  </pic:blipFill>
+                  <pic:spPr bwMode="auto">
+                    <a:xfrm>
+                      <a:off x="0" y="0"/>
+                      <a:ext cx="3982118" cy="1827090"/>
+                    </a:xfrm>
+                    <a:prstGeom prst="rect">
+                      <a:avLst/>
+                    </a:prstGeom>
+                    <a:ln>
+                      <a:noFill/>
+                    </a:ln>
+                    <a:extLst>
+                      <a:ext uri="{53640926-AAD7-44D8-BBD7-CCE9431645EC}">
+                        <a14:shadowObscured xmlns:a14="http://schemas.microsoft.com/office/drawing/2010/main"/>
+                      </a:ext>
+                    </a:extLst>
+                  </pic:spPr>
+                </pic:pic>
+              </a:graphicData>
+            </a:graphic>
+          </wp:inline>
+        </w:drawing>
+      </w:r>
+    </w:p>
+    <w:p>
+      <w:pPr>
+        <w:pStyle w:val="aff1"/>
+        <w:rPr>
+          <w:color w:val="auto"/>
+          <w:sz w:val="22"/>
+        </w:rPr>
+      </w:pPr>
+      <w:r>
+        <w:rPr>
+          <w:color w:val="auto"/>
+          <w:sz w:val="20"/>
+        </w:rPr>
+        <w:t>Рисунок 3 Расширенная матрица</w:t>
+      </w:r>
+    </w:p>
+    <w:p>
+      <w:pPr>
+        <w:spacing w:before="0" w:line="360" w:lineRule="auto"/>
+        <w:ind w:firstLine="709"/>
+        <w:rPr>
+          <w:szCs w:val="22"/>
+        </w:rPr>
+      </w:pPr>
+      <w:r>
+        <w:rPr>
+          <w:szCs w:val="22"/>
+        </w:rPr>
+        <w:lastRenderedPageBreak/>
+        <w:t xml:space="preserve">Далее с помощью элементарных преобразований строк матрицы справа от черты получаем единичную матрицу, а то что получается справа и есть искомая обратная </w:t>
+      </w:r>
+      <w:proofErr w:type="gramStart"/>
+      <w:r>
+        <w:rPr>
+          <w:szCs w:val="22"/>
+        </w:rPr>
+        <w:t xml:space="preserve">матрица </w:t>
+      </w:r>
+      <w:r>
+        <w:rPr>
+          <w:szCs w:val="22"/>
+          <w:highlight w:val="white"/>
+        </w:rPr>
+        <w:t xml:space="preserve"> </w:t>
+      </w:r>
+      <m:oMath>
+        <m:sSup>
+          <m:sSupPr>
+            <m:ctrlPr>
+              <w:rPr>
+                <w:rFonts w:ascii="Cambria Math" w:hAnsi="Cambria Math"/>
+                <w:i/>
+                <w:szCs w:val="22"/>
+                <w:lang w:val="en-US"/>
+              </w:rPr>
+            </m:ctrlPr>
+          </m:sSupPr>
+          <m:e>
+            <m:r>
+              <w:rPr>
+                <w:rFonts w:ascii="Cambria Math" w:hAnsi="Cambria Math"/>
+                <w:szCs w:val="22"/>
+                <w:lang w:val="en-US"/>
+              </w:rPr>
+              <m:t>A</m:t>
+            </m:r>
+          </m:e>
+          <m:sup>
+            <m:r>
+              <w:rPr>
+                <w:rFonts w:ascii="Cambria Math" w:hAnsi="Cambria Math"/>
+                <w:szCs w:val="22"/>
+              </w:rPr>
+              <m:t>-1</m:t>
+            </m:r>
+          </m:sup>
+        </m:sSup>
+      </m:oMath>
+      <w:r>
+        <w:rPr>
+          <w:szCs w:val="22"/>
+        </w:rPr>
+        <w:t>:</w:t>
+      </w:r>
+      <w:proofErr w:type="gramEnd"/>
+    </w:p>
+    <w:p>
+      <w:pPr>
+        <w:keepNext/>
+        <w:spacing w:line="360" w:lineRule="auto"/>
+        <w:ind w:firstLine="360"/>
+      </w:pPr>
+      <w:r>
+        <w:rPr>
+          <w:noProof/>
+        </w:rPr>
+        <w:drawing>
+          <wp:inline distT="0" distB="0" distL="0" distR="0" wp14:anchorId="47B1C91C" wp14:editId="0A7D1549">
+            <wp:extent cx="3862893" cy="1653540"/>
+            <wp:effectExtent l="0" t="0" r="4445" b="3810"/>
+            <wp:docPr id="10" name="Рисунок 10"/>
+            <wp:cNvGraphicFramePr>
+              <a:graphicFrameLocks xmlns:a="http://schemas.openxmlformats.org/drawingml/2006/main" noChangeAspect="1"/>
+            </wp:cNvGraphicFramePr>
+            <a:graphic xmlns:a="http://schemas.openxmlformats.org/drawingml/2006/main">
+              <a:graphicData uri="http://schemas.openxmlformats.org/drawingml/2006/picture">
+                <pic:pic xmlns:pic="http://schemas.openxmlformats.org/drawingml/2006/picture">
+                  <pic:nvPicPr>
+                    <pic:cNvPr id="1" name=""/>
+                    <pic:cNvPicPr/>
+                  </pic:nvPicPr>
+                  <pic:blipFill rotWithShape="1">
+                    <a:blip r:embed="rId18"/>
+                    <a:srcRect l="27900" t="53021" r="42384" b="24364"/>
+                    <a:stretch/>
+                  </pic:blipFill>
+                  <pic:spPr bwMode="auto">
+                    <a:xfrm>
+                      <a:off x="0" y="0"/>
+                      <a:ext cx="3882261" cy="1661831"/>
+                    </a:xfrm>
+                    <a:prstGeom prst="rect">
+                      <a:avLst/>
+                    </a:prstGeom>
+                    <a:ln>
+                      <a:noFill/>
+                    </a:ln>
+                    <a:extLst>
+                      <a:ext uri="{53640926-AAD7-44D8-BBD7-CCE9431645EC}">
+                        <a14:shadowObscured xmlns:a14="http://schemas.microsoft.com/office/drawing/2010/main"/>
+                      </a:ext>
+                    </a:extLst>
+                  </pic:spPr>
+                </pic:pic>
+              </a:graphicData>
+            </a:graphic>
+          </wp:inline>
+        </w:drawing>
+      </w:r>
+    </w:p>
+    <w:p>
+      <w:pPr>
+        <w:pStyle w:val="aff1"/>
+        <w:rPr>
+          <w:color w:val="auto"/>
+          <w:sz w:val="20"/>
+          <w:szCs w:val="20"/>
+        </w:rPr>
+      </w:pPr>
+      <w:r>
+        <w:rPr>
+          <w:color w:val="auto"/>
+          <w:sz w:val="20"/>
+          <w:szCs w:val="20"/>
+        </w:rPr>
+        <w:t xml:space="preserve">Рисунок 4 Конечная таблица метода </w:t>
+      </w:r>
+      <w:proofErr w:type="gramStart"/>
+      <w:r>
+        <w:rPr>
+          <w:color w:val="auto"/>
+          <w:sz w:val="20"/>
+          <w:szCs w:val="20"/>
+        </w:rPr>
+        <w:t xml:space="preserve">Гаусса </w:t>
+      </w:r>
+      <m:oMath>
+        <m:sSup>
+          <m:sSupPr>
+            <m:ctrlPr>
+              <w:rPr>
+                <w:rFonts w:ascii="Cambria Math" w:hAnsi="Cambria Math"/>
+                <w:iCs w:val="0"/>
+                <w:color w:val="auto"/>
+                <w:sz w:val="20"/>
+                <w:szCs w:val="20"/>
+                <w:lang w:val="en-US"/>
+              </w:rPr>
+            </m:ctrlPr>
+          </m:sSupPr>
+          <m:e>
+            <m:r>
+              <w:rPr>
+                <w:rFonts w:ascii="Cambria Math" w:hAnsi="Cambria Math"/>
+                <w:color w:val="auto"/>
+                <w:sz w:val="20"/>
+                <w:szCs w:val="20"/>
+              </w:rPr>
+              <m:t>(</m:t>
+            </m:r>
+            <m:r>
+              <w:rPr>
+                <w:rFonts w:ascii="Cambria Math" w:hAnsi="Cambria Math"/>
+                <w:color w:val="auto"/>
+                <w:sz w:val="20"/>
+                <w:szCs w:val="20"/>
+                <w:lang w:val="en-US"/>
+              </w:rPr>
+              <m:t>E</m:t>
+            </m:r>
+            <m:r>
+              <w:rPr>
+                <w:rFonts w:ascii="Cambria Math" w:hAnsi="Cambria Math"/>
+                <w:color w:val="auto"/>
+                <w:sz w:val="20"/>
+                <w:szCs w:val="20"/>
+              </w:rPr>
+              <m:t>|</m:t>
+            </m:r>
+            <m:r>
+              <w:rPr>
+                <w:rFonts w:ascii="Cambria Math" w:hAnsi="Cambria Math"/>
+                <w:color w:val="auto"/>
+                <w:sz w:val="20"/>
+                <w:szCs w:val="20"/>
+                <w:lang w:val="en-US"/>
+              </w:rPr>
+              <m:t>A</m:t>
+            </m:r>
+          </m:e>
+          <m:sup>
+            <m:r>
+              <w:rPr>
+                <w:rFonts w:ascii="Cambria Math" w:hAnsi="Cambria Math"/>
+                <w:color w:val="auto"/>
+                <w:sz w:val="20"/>
+                <w:szCs w:val="20"/>
+              </w:rPr>
+              <m:t>-1</m:t>
+            </m:r>
+          </m:sup>
+        </m:sSup>
+      </m:oMath>
+      <w:r>
+        <w:rPr>
+          <w:color w:val="auto"/>
+          <w:sz w:val="20"/>
+          <w:szCs w:val="20"/>
+        </w:rPr>
+        <w:t>)</w:t>
+      </w:r>
+      <w:proofErr w:type="gramEnd"/>
+      <w:r>
+        <w:rPr>
+          <w:color w:val="auto"/>
+          <w:sz w:val="20"/>
+          <w:szCs w:val="20"/>
+        </w:rPr>
+        <w:t>.</w:t>
+      </w:r>
+    </w:p>
+    <w:p>
+      <w:pPr>
+        <w:tabs>
+          <w:tab w:val="left" w:pos="4584"/>
+        </w:tabs>
+        <w:spacing w:before="0" w:line="360" w:lineRule="auto"/>
+        <w:rPr>
+          <w:b/>
+        </w:rPr>
+      </w:pPr>
     </w:p>
     <w:p>
       <w:pPr>
@@ -10014,7 +10838,7 @@
       <w:r>
         <w:t xml:space="preserve">: </w:t>
       </w:r>
-      <w:hyperlink r:id="rId17" w:history="1">
+      <w:hyperlink r:id="rId19" w:history="1">
         <w:r>
           <w:rPr>
             <w:rStyle w:val="af0"/>
@@ -10060,7 +10884,7 @@
       <w:r>
         <w:t xml:space="preserve">: </w:t>
       </w:r>
-      <w:hyperlink r:id="rId18" w:history="1">
+      <w:hyperlink r:id="rId20" w:history="1">
         <w:r>
           <w:rPr>
             <w:rStyle w:val="af0"/>
@@ -10235,6 +11059,7 @@
         <w:docPartUnique/>
       </w:docPartObj>
     </w:sdtPr>
+    <w:sdtEndPr/>
     <w:sdtContent>
       <w:p>
         <w:pPr>

</xml_diff>